<commit_message>
Finish cost and schedule sections
</commit_message>
<xml_diff>
--- a/DesignReport/DansPart.docx
+++ b/DesignReport/DansPart.docx
@@ -115,11 +115,34 @@
       <w:r>
         <w:t xml:space="preserve">, was used to develop a website for Project PAM </w:t>
       </w:r>
-      <w:r>
-        <w:rPr>
-          <w:highlight w:val="yellow"/>
-        </w:rPr>
-        <w:t>[GitHub Pages].</w:t>
+      <w:sdt>
+        <w:sdtPr>
+          <w:id w:val="-620145417"/>
+          <w:citation/>
+        </w:sdtPr>
+        <w:sdtContent>
+          <w:r>
+            <w:fldChar w:fldCharType="begin"/>
+          </w:r>
+          <w:r>
+            <w:instrText xml:space="preserve"> CITATION Git14 \l 1033 </w:instrText>
+          </w:r>
+          <w:r>
+            <w:fldChar w:fldCharType="separate"/>
+          </w:r>
+          <w:r>
+            <w:rPr>
+              <w:noProof/>
+            </w:rPr>
+            <w:t xml:space="preserve"> [1]</w:t>
+          </w:r>
+          <w:r>
+            <w:fldChar w:fldCharType="end"/>
+          </w:r>
+        </w:sdtContent>
+      </w:sdt>
+      <w:r>
+        <w:t>.</w:t>
       </w:r>
       <w:r>
         <w:t xml:space="preserve"> GitHub supports b</w:t>
@@ -157,139 +180,193 @@
     </w:p>
     <w:p>
       <w:pPr>
-        <w:ind w:left="0"/>
-      </w:pPr>
+        <w:pStyle w:val="Heading3"/>
+      </w:pPr>
+      <w:r>
+        <w:t>Indiegogo</w:t>
+      </w:r>
     </w:p>
     <w:p>
       <w:pPr>
         <w:ind w:left="0"/>
       </w:pPr>
-      <w:hyperlink r:id="rId8" w:history="1">
-        <w:r>
-          <w:rPr>
-            <w:rStyle w:val="Hyperlink"/>
-          </w:rPr>
-          <w:t>https://pages.github.com/</w:t>
-        </w:r>
-      </w:hyperlink>
+      <w:r>
+        <w:t>The first part of the Indiegogo campaign was to take t</w:t>
+      </w:r>
+      <w:r>
+        <w:t>he information from the website</w:t>
+      </w:r>
+      <w:r>
+        <w:t xml:space="preserve"> and modify to follow </w:t>
+      </w:r>
+      <w:r>
+        <w:t xml:space="preserve">the </w:t>
+      </w:r>
+      <w:r>
+        <w:t>Indiegogo</w:t>
+      </w:r>
+      <w:r>
+        <w:t xml:space="preserve"> Playbook, a guide to running a successful crowdsourcing campaign</w:t>
+      </w:r>
+      <w:r>
+        <w:t xml:space="preserve"> </w:t>
+      </w:r>
+      <w:sdt>
+        <w:sdtPr>
+          <w:id w:val="-225149105"/>
+          <w:citation/>
+        </w:sdtPr>
+        <w:sdtContent>
+          <w:r>
+            <w:fldChar w:fldCharType="begin"/>
+          </w:r>
+          <w:r>
+            <w:instrText xml:space="preserve"> CITATION Ind14 \l 1033 </w:instrText>
+          </w:r>
+          <w:r>
+            <w:fldChar w:fldCharType="separate"/>
+          </w:r>
+          <w:r>
+            <w:rPr>
+              <w:noProof/>
+            </w:rPr>
+            <w:t>[2]</w:t>
+          </w:r>
+          <w:r>
+            <w:fldChar w:fldCharType="end"/>
+          </w:r>
+        </w:sdtContent>
+      </w:sdt>
+      <w:r>
+        <w:t>.</w:t>
+      </w:r>
+      <w:r>
+        <w:t xml:space="preserve"> </w:t>
+      </w:r>
+      <w:r>
+        <w:t>Indiegogo recommends creating a short video to introduce the project and be a commercial for the product</w:t>
+      </w:r>
+      <w:sdt>
+        <w:sdtPr>
+          <w:id w:val="-373309635"/>
+          <w:citation/>
+        </w:sdtPr>
+        <w:sdtContent>
+          <w:r>
+            <w:fldChar w:fldCharType="begin"/>
+          </w:r>
+          <w:r>
+            <w:instrText xml:space="preserve"> CITATION Ind14 \l 1033 </w:instrText>
+          </w:r>
+          <w:r>
+            <w:fldChar w:fldCharType="separate"/>
+          </w:r>
+          <w:r>
+            <w:rPr>
+              <w:noProof/>
+            </w:rPr>
+            <w:t xml:space="preserve"> </w:t>
+          </w:r>
+          <w:r>
+            <w:rPr>
+              <w:noProof/>
+            </w:rPr>
+            <w:t>[2]</w:t>
+          </w:r>
+          <w:r>
+            <w:fldChar w:fldCharType="end"/>
+          </w:r>
+        </w:sdtContent>
+      </w:sdt>
+      <w:r>
+        <w:t>. The decision was made to use an online tool called Prezi, a kind of PowerPoint tool for presenting ideas on a virtual canvas</w:t>
+      </w:r>
+      <w:sdt>
+        <w:sdtPr>
+          <w:id w:val="-448700930"/>
+          <w:citation/>
+        </w:sdtPr>
+        <w:sdtContent>
+          <w:r>
+            <w:fldChar w:fldCharType="begin"/>
+          </w:r>
+          <w:r>
+            <w:instrText xml:space="preserve"> CITATION Pre14 \l 1033 </w:instrText>
+          </w:r>
+          <w:r>
+            <w:fldChar w:fldCharType="separate"/>
+          </w:r>
+          <w:r>
+            <w:rPr>
+              <w:noProof/>
+            </w:rPr>
+            <w:t xml:space="preserve"> </w:t>
+          </w:r>
+          <w:r>
+            <w:rPr>
+              <w:noProof/>
+            </w:rPr>
+            <w:t>[3]</w:t>
+          </w:r>
+          <w:r>
+            <w:fldChar w:fldCharType="end"/>
+          </w:r>
+        </w:sdtContent>
+      </w:sdt>
+      <w:r>
+        <w:t>.</w:t>
+      </w:r>
+      <w:r>
+        <w:t xml:space="preserve"> With the help of a student in the Mass Communications program voice over was recorded for the Prezi.</w:t>
+      </w:r>
     </w:p>
     <w:p>
       <w:pPr>
-        <w:pStyle w:val="Heading3"/>
-      </w:pPr>
-      <w:r>
-        <w:t>Indiegogo</w:t>
-      </w:r>
-    </w:p>
-    <w:p>
-      <w:pPr>
         <w:ind w:left="0"/>
       </w:pPr>
       <w:r>
-        <w:t>The first part of the Indiegogo campaign was to take t</w:t>
-      </w:r>
-      <w:r>
-        <w:t>he information from the website</w:t>
-      </w:r>
-      <w:r>
-        <w:t xml:space="preserve"> and modify to follow </w:t>
-      </w:r>
-      <w:r>
-        <w:t xml:space="preserve">the </w:t>
-      </w:r>
-      <w:r>
-        <w:t>Indiegogo</w:t>
-      </w:r>
-      <w:r>
-        <w:t xml:space="preserve"> Playbook, a guide to running a successful crowdsourcing campaign</w:t>
+        <w:t xml:space="preserve">The second step for the Indiegogo campaign was </w:t>
+      </w:r>
+      <w:r>
+        <w:t>to set the funding goal for the campaign. Unlike other crowdsourcing platforms Indiegogo has an option to allow the campaign to keep all funds raised instead of requiring the campaign to reach the goal to receive the funds. Indiegogo calls this option flexible funding and charges a higher rate if the goal is not reached. Because of this and the ability to receive funds that were donated through PayPal immediately it was decided to use Indiegogo flexible funding option</w:t>
       </w:r>
       <w:r>
         <w:t xml:space="preserve"> </w:t>
       </w:r>
-      <w:r>
-        <w:rPr>
-          <w:highlight w:val="yellow"/>
-        </w:rPr>
-        <w:t>[Indie Playbook]</w:t>
-      </w:r>
+      <w:sdt>
+        <w:sdtPr>
+          <w:id w:val="-392127131"/>
+          <w:citation/>
+        </w:sdtPr>
+        <w:sdtContent>
+          <w:r>
+            <w:fldChar w:fldCharType="begin"/>
+          </w:r>
+          <w:r>
+            <w:instrText xml:space="preserve"> CITATION Ind141 \l 1033 </w:instrText>
+          </w:r>
+          <w:r>
+            <w:fldChar w:fldCharType="separate"/>
+          </w:r>
+          <w:r>
+            <w:rPr>
+              <w:noProof/>
+            </w:rPr>
+            <w:t>[4]</w:t>
+          </w:r>
+          <w:r>
+            <w:fldChar w:fldCharType="end"/>
+          </w:r>
+        </w:sdtContent>
+      </w:sdt>
       <w:r>
         <w:t xml:space="preserve">. </w:t>
       </w:r>
       <w:r>
-        <w:t xml:space="preserve">Indiegogo recommends creating a short video to introduce the project and be a commercial for the product </w:t>
-      </w:r>
-      <w:r>
-        <w:rPr>
-          <w:highlight w:val="yellow"/>
-        </w:rPr>
-        <w:t>[Indie Playbook]</w:t>
-      </w:r>
-      <w:r>
-        <w:t>.</w:t>
-      </w:r>
-      <w:r>
-        <w:t xml:space="preserve"> The decision was made to use an online tool called Prezi, a kind of PowerPoint tool for presenting ideas on a virtual canvas </w:t>
-      </w:r>
-      <w:r>
-        <w:rPr>
-          <w:highlight w:val="yellow"/>
-        </w:rPr>
-        <w:t>[Prezi]</w:t>
-      </w:r>
-      <w:r>
-        <w:t>.</w:t>
-      </w:r>
-      <w:r>
-        <w:t xml:space="preserve"> With the help of a student in the Mass Communications program voice over was recorded for the Prezi.</w:t>
-      </w:r>
-    </w:p>
-    <w:p>
-      <w:pPr>
-        <w:ind w:left="0"/>
-      </w:pPr>
-      <w:r>
-        <w:t xml:space="preserve">The second step for the Indiegogo campaign was </w:t>
-      </w:r>
-      <w:r>
-        <w:t>to set the funding goal for the campaign. Unlike other crowdsourcing platforms Indiegogo has an option to allow the campaign to keep all funds raised instead of requiring the campaign to reach the goal to receive the funds. Indiegogo calls this option flexible funding and charges a higher rate if the goal is not reached. Because of this and the ability to receive funds that were donated through PayPal immediately it was decided to use Indiegogo flexible funding option</w:t>
-      </w:r>
-      <w:r>
-        <w:t xml:space="preserve"> </w:t>
-      </w:r>
-      <w:r>
-        <w:rPr>
-          <w:highlight w:val="yellow"/>
-        </w:rPr>
-        <w:t>[Indie Funding]</w:t>
-      </w:r>
-      <w:r>
-        <w:rPr>
-          <w:highlight w:val="yellow"/>
-        </w:rPr>
-        <w:t>.</w:t>
-      </w:r>
-      <w:r>
-        <w:t xml:space="preserve"> </w:t>
-      </w:r>
-      <w:r>
-        <w:t xml:space="preserve">The main portion of the project that was hoped to be funded through the crowdsourcing campaign was the two 1080p projectors, which </w:t>
-      </w:r>
-      <w:r>
-        <w:t>at the time</w:t>
-      </w:r>
-      <w:r>
-        <w:t xml:space="preserve"> coasted a total of $1,400. </w:t>
-      </w:r>
-      <w:r>
-        <w:t xml:space="preserve">Because of </w:t>
-      </w:r>
-      <w:proofErr w:type="spellStart"/>
-      <w:r>
-        <w:t>Indiegogo’s</w:t>
-      </w:r>
-      <w:proofErr w:type="spellEnd"/>
-      <w:r>
-        <w:t xml:space="preserve"> and credit card companies’ percentage they take of the raised funds and it was decided to set the goal at $2,500. This goal would have made possible for the purchase of the two projectors along with the purchase of additional resin and additional prototy</w:t>
+        <w:t xml:space="preserve">The main portion of the project that was hoped to be funded through the crowdsourcing campaign was the two 1080p projectors, which at the time coasted a total of $1,400. </w:t>
+      </w:r>
+      <w:r>
+        <w:t>Because of Indiegogo’s and credit card companies’ percentage they take of the raised funds and it was decided to set the goal at $2,500. This goal would have made possible for the purchase of the two projectors along with the purchase of additional resin and additional prototy</w:t>
       </w:r>
       <w:r>
         <w:t>ping costs.</w:t>
@@ -352,8 +429,8 @@
       <w:pPr>
         <w:pStyle w:val="Caption"/>
       </w:pPr>
-      <w:bookmarkStart w:id="4" w:name="_Ref405377742"/>
-      <w:bookmarkStart w:id="5" w:name="_Ref405377801"/>
+      <w:bookmarkStart w:id="4" w:name="_Ref405377801"/>
+      <w:bookmarkStart w:id="5" w:name="_Ref405377742"/>
       <w:r>
         <w:t xml:space="preserve">Table </w:t>
       </w:r>
@@ -375,11 +452,11 @@
       <w:r>
         <w:fldChar w:fldCharType="end"/>
       </w:r>
+      <w:bookmarkEnd w:id="4"/>
+      <w:r>
+        <w:t>. Indiegogo</w:t>
+      </w:r>
       <w:bookmarkEnd w:id="5"/>
-      <w:r>
-        <w:t>. Indiegogo</w:t>
-      </w:r>
-      <w:bookmarkEnd w:id="4"/>
       <w:r>
         <w:t xml:space="preserve"> </w:t>
       </w:r>
@@ -418,11 +495,13 @@
           </w:tcPr>
           <w:p>
             <w:pPr>
+              <w:keepNext/>
               <w:spacing w:before="0"/>
               <w:ind w:left="0"/>
               <w:jc w:val="center"/>
             </w:pPr>
             <w:r>
+              <w:lastRenderedPageBreak/>
               <w:t>Perk</w:t>
             </w:r>
           </w:p>
@@ -437,6 +516,7 @@
           </w:tcPr>
           <w:p>
             <w:pPr>
+              <w:keepNext/>
               <w:spacing w:before="0"/>
               <w:ind w:left="0"/>
               <w:jc w:val="center"/>
@@ -457,6 +537,7 @@
           </w:tcPr>
           <w:p>
             <w:pPr>
+              <w:keepNext/>
               <w:spacing w:before="0"/>
               <w:ind w:left="0"/>
               <w:jc w:val="center"/>
@@ -477,6 +558,7 @@
           </w:tcPr>
           <w:p>
             <w:pPr>
+              <w:keepNext/>
               <w:spacing w:before="0"/>
               <w:ind w:left="0"/>
               <w:jc w:val="center"/>
@@ -503,12 +585,12 @@
           </w:tcPr>
           <w:p>
             <w:pPr>
+              <w:keepNext/>
               <w:spacing w:before="0"/>
               <w:ind w:left="0"/>
               <w:jc w:val="left"/>
             </w:pPr>
             <w:r>
-              <w:lastRenderedPageBreak/>
               <w:t>Thank You</w:t>
             </w:r>
           </w:p>
@@ -520,16 +602,14 @@
           </w:tcPr>
           <w:p>
             <w:pPr>
+              <w:keepNext/>
               <w:spacing w:before="0"/>
               <w:ind w:left="0"/>
               <w:jc w:val="center"/>
               <w:cnfStyle w:val="000000100000" w:firstRow="0" w:lastRow="0" w:firstColumn="0" w:lastColumn="0" w:oddVBand="0" w:evenVBand="0" w:oddHBand="1" w:evenHBand="0" w:firstRowFirstColumn="0" w:firstRowLastColumn="0" w:lastRowFirstColumn="0" w:lastRowLastColumn="0"/>
             </w:pPr>
             <w:r>
-              <w:t>$</w:t>
-            </w:r>
-            <w:r>
-              <w:t>5</w:t>
+              <w:t>$5</w:t>
             </w:r>
           </w:p>
         </w:tc>
@@ -540,6 +620,7 @@
           </w:tcPr>
           <w:p>
             <w:pPr>
+              <w:keepNext/>
               <w:spacing w:before="0"/>
               <w:ind w:left="0"/>
               <w:jc w:val="left"/>
@@ -557,6 +638,7 @@
           </w:tcPr>
           <w:p>
             <w:pPr>
+              <w:keepNext/>
               <w:spacing w:before="0"/>
               <w:ind w:left="0"/>
               <w:jc w:val="center"/>
@@ -582,6 +664,7 @@
           </w:tcPr>
           <w:p>
             <w:pPr>
+              <w:keepNext/>
               <w:spacing w:before="0"/>
               <w:ind w:left="0"/>
               <w:jc w:val="left"/>
@@ -598,6 +681,7 @@
           </w:tcPr>
           <w:p>
             <w:pPr>
+              <w:keepNext/>
               <w:spacing w:before="0"/>
               <w:ind w:left="0"/>
               <w:jc w:val="center"/>
@@ -615,6 +699,7 @@
           </w:tcPr>
           <w:p>
             <w:pPr>
+              <w:keepNext/>
               <w:spacing w:before="0"/>
               <w:ind w:left="0"/>
               <w:jc w:val="center"/>
@@ -632,6 +717,7 @@
           </w:tcPr>
           <w:p>
             <w:pPr>
+              <w:keepNext/>
               <w:spacing w:before="0"/>
               <w:ind w:left="0"/>
               <w:jc w:val="center"/>
@@ -658,6 +744,7 @@
           </w:tcPr>
           <w:p>
             <w:pPr>
+              <w:keepNext/>
               <w:spacing w:before="0"/>
               <w:ind w:left="0"/>
               <w:jc w:val="left"/>
@@ -674,16 +761,14 @@
           </w:tcPr>
           <w:p>
             <w:pPr>
+              <w:keepNext/>
               <w:spacing w:before="0"/>
               <w:ind w:left="0"/>
               <w:jc w:val="center"/>
               <w:cnfStyle w:val="000000100000" w:firstRow="0" w:lastRow="0" w:firstColumn="0" w:lastColumn="0" w:oddVBand="0" w:evenVBand="0" w:oddHBand="1" w:evenHBand="0" w:firstRowFirstColumn="0" w:firstRowLastColumn="0" w:lastRowFirstColumn="0" w:lastRowLastColumn="0"/>
             </w:pPr>
             <w:r>
-              <w:t>$</w:t>
-            </w:r>
-            <w:r>
-              <w:t>250</w:t>
+              <w:t>$250</w:t>
             </w:r>
           </w:p>
         </w:tc>
@@ -694,6 +779,7 @@
           </w:tcPr>
           <w:p>
             <w:pPr>
+              <w:keepNext/>
               <w:spacing w:before="0"/>
               <w:ind w:left="0"/>
               <w:jc w:val="center"/>
@@ -717,6 +803,7 @@
           </w:tcPr>
           <w:p>
             <w:pPr>
+              <w:keepNext/>
               <w:spacing w:before="0"/>
               <w:ind w:left="0"/>
               <w:jc w:val="center"/>
@@ -742,6 +829,7 @@
           </w:tcPr>
           <w:p>
             <w:pPr>
+              <w:keepNext/>
               <w:spacing w:before="0"/>
               <w:ind w:left="0"/>
               <w:jc w:val="left"/>
@@ -758,6 +846,7 @@
           </w:tcPr>
           <w:p>
             <w:pPr>
+              <w:keepNext/>
               <w:spacing w:before="0"/>
               <w:ind w:left="0"/>
               <w:jc w:val="center"/>
@@ -775,6 +864,7 @@
           </w:tcPr>
           <w:p>
             <w:pPr>
+              <w:keepNext/>
               <w:spacing w:before="0"/>
               <w:ind w:left="0"/>
               <w:jc w:val="center"/>
@@ -792,6 +882,7 @@
           </w:tcPr>
           <w:p>
             <w:pPr>
+              <w:keepNext/>
               <w:spacing w:before="0"/>
               <w:ind w:left="0"/>
               <w:jc w:val="center"/>
@@ -815,15 +906,7 @@
         <w:t>14 days</w:t>
       </w:r>
       <w:r>
-        <w:t xml:space="preserve"> and end on October 14, 2014. However, after a week and a half the decision was made to use </w:t>
-      </w:r>
-      <w:proofErr w:type="spellStart"/>
-      <w:r>
-        <w:t>Indiegogo’s</w:t>
-      </w:r>
-      <w:proofErr w:type="spellEnd"/>
-      <w:r>
-        <w:t xml:space="preserve"> one time campaign extension to ex</w:t>
+        <w:t xml:space="preserve"> and end on October 14, 2014. However, after a week and a half the decision was made to use Indiegogo’s one time campaign extension to ex</w:t>
       </w:r>
       <w:r>
         <w:t>tend it to a full 30 days</w:t>
@@ -840,11 +923,9 @@
       <w:r>
         <w:t xml:space="preserve">. The performance of the </w:t>
       </w:r>
-      <w:proofErr w:type="spellStart"/>
-      <w:r>
-        <w:t>campign</w:t>
-      </w:r>
-      <w:proofErr w:type="spellEnd"/>
+      <w:r>
+        <w:t>campaign</w:t>
+      </w:r>
       <w:r>
         <w:t xml:space="preserve"> is shown in </w:t>
       </w:r>
@@ -870,7 +951,13 @@
         <w:fldChar w:fldCharType="end"/>
       </w:r>
       <w:r>
-        <w:t xml:space="preserve">. The majority of the funds raised was raised in the final day of the campaign, it went from $300 to $700 during that day. </w:t>
+        <w:t xml:space="preserve">. The majority of the funds raised was raised in the final day of the campaign, it went from $300 to </w:t>
+      </w:r>
+      <w:r>
+        <w:t xml:space="preserve">over </w:t>
+      </w:r>
+      <w:r>
+        <w:t xml:space="preserve">$700 during that day. </w:t>
       </w:r>
     </w:p>
     <w:p>
@@ -884,27 +971,13 @@
         <w:t>,</w:t>
       </w:r>
       <w:r>
-        <w:t xml:space="preserve"> in </w:t>
-      </w:r>
-      <w:r>
-        <w:t xml:space="preserve">11 </w:t>
-      </w:r>
-      <w:r>
-        <w:t>c</w:t>
-      </w:r>
-      <w:r>
-        <w:t>ontributions</w:t>
+        <w:t xml:space="preserve"> in 11 contributions</w:t>
       </w:r>
       <w:r>
         <w:t>,</w:t>
       </w:r>
       <w:r>
-        <w:t xml:space="preserve"> o</w:t>
-      </w:r>
-      <w:bookmarkStart w:id="6" w:name="_GoBack"/>
-      <w:bookmarkEnd w:id="6"/>
-      <w:r>
-        <w:t>f the $2,500 goal or the project was 29.64 % f</w:t>
+        <w:t xml:space="preserve"> of the $2,500 goal or the project was 29.64 % f</w:t>
       </w:r>
       <w:r>
         <w:t>unded</w:t>
@@ -960,7 +1033,7 @@
                     <pic:cNvPicPr/>
                   </pic:nvPicPr>
                   <pic:blipFill rotWithShape="1">
-                    <a:blip r:embed="rId9"/>
+                    <a:blip r:embed="rId8"/>
                     <a:srcRect r="1404"/>
                     <a:stretch/>
                   </pic:blipFill>
@@ -992,8 +1065,8 @@
       <w:pPr>
         <w:pStyle w:val="Caption"/>
       </w:pPr>
+      <w:bookmarkStart w:id="6" w:name="_Ref405378072"/>
       <w:bookmarkStart w:id="7" w:name="_Ref405378060"/>
-      <w:bookmarkStart w:id="8" w:name="_Ref405378072"/>
       <w:r>
         <w:t xml:space="preserve">Figure </w:t>
       </w:r>
@@ -1015,7 +1088,7 @@
       <w:r>
         <w:fldChar w:fldCharType="end"/>
       </w:r>
-      <w:bookmarkEnd w:id="8"/>
+      <w:bookmarkEnd w:id="6"/>
       <w:r>
         <w:t xml:space="preserve">. </w:t>
       </w:r>
@@ -1037,255 +1110,102 @@
         <w:ind w:left="0"/>
       </w:pPr>
       <w:r>
-        <w:t>In addition to the GitHub origination for Project PAM and the Gmail account for email s</w:t>
+        <w:t xml:space="preserve">In addition to the GitHub </w:t>
+      </w:r>
+      <w:r>
+        <w:t>organization for Project PAM, a</w:t>
+      </w:r>
+      <w:r>
+        <w:t xml:space="preserve"> Gmail account for email</w:t>
+      </w:r>
+      <w:r>
+        <w:t>, and the GitHub Pages,</w:t>
+      </w:r>
+      <w:r>
+        <w:t xml:space="preserve"> s</w:t>
       </w:r>
       <w:r>
         <w:t xml:space="preserve">ocial media </w:t>
       </w:r>
       <w:r>
-        <w:t xml:space="preserve">accounts/pages were created as </w:t>
-      </w:r>
-      <w:r>
-        <w:t xml:space="preserve">part of the </w:t>
+        <w:t xml:space="preserve">accounts/pages were created </w:t>
+      </w:r>
+      <w:r>
+        <w:t>to supplement</w:t>
+      </w:r>
+      <w:r>
+        <w:t xml:space="preserve"> the </w:t>
       </w:r>
       <w:r>
         <w:t xml:space="preserve">crowdsourcing campaign. </w:t>
+      </w:r>
+      <w:r>
+        <w:t xml:space="preserve">These accounts/pages included </w:t>
+      </w:r>
+      <w:r>
+        <w:t>Twitter (@</w:t>
+      </w:r>
+      <w:proofErr w:type="spellStart"/>
+      <w:r>
+        <w:t>ProjectPAM</w:t>
+      </w:r>
+      <w:proofErr w:type="spellEnd"/>
+      <w:r>
+        <w:t xml:space="preserve">), Facebook, Google+, </w:t>
+      </w:r>
+      <w:r>
+        <w:t xml:space="preserve">and </w:t>
+      </w:r>
+      <w:r>
+        <w:t>YouTube.</w:t>
+      </w:r>
+      <w:r>
+        <w:t xml:space="preserve"> Twitter had 59 tweets and 17 followers, Facebook had 40 likes, and the YouTube videos had 1062 views. Additionally, Google Analytics were set up for the GitHub Page and the reports of traffic for September to December are included at </w:t>
+      </w:r>
+      <w:r>
+        <w:rPr>
+          <w:highlight w:val="yellow"/>
+        </w:rPr>
+        <w:t>Appendix</w:t>
+      </w:r>
+      <w:r>
+        <w:t>.</w:t>
       </w:r>
     </w:p>
     <w:p>
       <w:pPr>
-        <w:ind w:left="0"/>
-      </w:pPr>
+        <w:pStyle w:val="Heading3"/>
+      </w:pPr>
+      <w:r>
+        <w:t>Media Coverage</w:t>
+      </w:r>
     </w:p>
     <w:p>
       <w:pPr>
         <w:ind w:left="0"/>
-      </w:pPr>
-      <w:r>
-        <w:t>Twitter (@</w:t>
-      </w:r>
-      <w:proofErr w:type="spellStart"/>
-      <w:r>
-        <w:t>ProjectPAM</w:t>
-      </w:r>
-      <w:proofErr w:type="spellEnd"/>
-      <w:r>
-        <w:t>), Facebook, Google+, YouTube.</w:t>
-      </w:r>
-      <w:r>
-        <w:t xml:space="preserve"> </w:t>
-      </w:r>
-    </w:p>
-    <w:p>
-      <w:pPr>
-        <w:ind w:left="0"/>
-      </w:pPr>
-      <w:r>
-        <w:t>Mailing list and GitHub Issue tracking</w:t>
-      </w:r>
-    </w:p>
-    <w:p>
-      <w:pPr>
-        <w:ind w:left="0"/>
-      </w:pPr>
-      <w:r>
-        <w:t xml:space="preserve">Twitter: </w:t>
-      </w:r>
-    </w:p>
-    <w:p>
-      <w:pPr>
-        <w:ind w:left="0"/>
-      </w:pPr>
-      <w:r>
-        <w:tab/>
-        <w:t>Tweets: 59</w:t>
-      </w:r>
-    </w:p>
-    <w:p>
-      <w:pPr>
-        <w:ind w:left="0"/>
-      </w:pPr>
-      <w:r>
-        <w:tab/>
-        <w:t>Followers: 17</w:t>
-      </w:r>
-    </w:p>
-    <w:p>
-      <w:pPr>
-        <w:ind w:left="0"/>
-      </w:pPr>
-      <w:r>
-        <w:t>Facebook:</w:t>
-      </w:r>
-    </w:p>
-    <w:p>
-      <w:pPr>
-        <w:ind w:left="0"/>
-      </w:pPr>
-      <w:r>
-        <w:tab/>
-        <w:t>Likes: 40</w:t>
-      </w:r>
-    </w:p>
-    <w:p>
-      <w:pPr>
-        <w:ind w:left="0"/>
-      </w:pPr>
-      <w:r>
-        <w:t>YouTube:</w:t>
-      </w:r>
-    </w:p>
-    <w:p>
-      <w:pPr>
-        <w:ind w:left="0"/>
-      </w:pPr>
-      <w:r>
-        <w:tab/>
-        <w:t>Project PAM Promo: 891 Views</w:t>
-      </w:r>
-    </w:p>
-    <w:p>
-      <w:pPr>
-        <w:ind w:left="0"/>
-      </w:pPr>
-      <w:r>
-        <w:tab/>
-        <w:t>Project PAM: First Render: 171 Views</w:t>
-      </w:r>
-    </w:p>
-    <w:p>
-      <w:pPr>
-        <w:ind w:left="0"/>
-      </w:pPr>
-    </w:p>
-    <w:p>
-      <w:pPr>
-        <w:pStyle w:val="Heading3"/>
-      </w:pPr>
-      <w:r>
-        <w:t>Media Coverage</w:t>
-      </w:r>
-    </w:p>
-    <w:p>
-      <w:pPr>
         <w:rPr>
           <w:color w:val="2A2A2A"/>
         </w:rPr>
       </w:pPr>
-    </w:p>
-    <w:p>
-      <w:pPr>
-        <w:rPr>
-          <w:color w:val="2A2A2A"/>
-          <w:sz w:val="24"/>
-        </w:rPr>
-      </w:pPr>
       <w:r>
         <w:rPr>
           <w:color w:val="2A2A2A"/>
         </w:rPr>
-        <w:t>3DPrint.com: </w:t>
-      </w:r>
-      <w:hyperlink r:id="rId10" w:tgtFrame="_blank" w:history="1">
-        <w:r>
-          <w:rPr>
-            <w:rStyle w:val="Hyperlink"/>
-            <w:rFonts w:ascii="Helvetica" w:hAnsi="Helvetica" w:cs="Helvetica"/>
-            <w:color w:val="0EB4B6"/>
-          </w:rPr>
-          <w:t>Project PAM – College Students Look to Create an Entirely Open Source DLP 3D Printer</w:t>
-        </w:r>
-      </w:hyperlink>
-    </w:p>
-    <w:p>
-      <w:pPr>
+        <w:t>The Project PAM crowdsourcing campaign was featured in 4 major news outlets. Those include 3DPrint.com, 3DPrintingIndustry.com, WSIU, and Make Magazine.</w:t>
+      </w:r>
+      <w:r>
         <w:rPr>
           <w:color w:val="2A2A2A"/>
         </w:rPr>
-      </w:pPr>
+        <w:t xml:space="preserve"> Full page print outs are included at </w:t>
+      </w:r>
       <w:r>
         <w:rPr>
           <w:color w:val="2A2A2A"/>
+          <w:highlight w:val="yellow"/>
         </w:rPr>
-        <w:t>3DPrintingIndustry.com: </w:t>
-      </w:r>
-      <w:hyperlink r:id="rId11" w:tgtFrame="_blank" w:history="1">
-        <w:r>
-          <w:rPr>
-            <w:rStyle w:val="Hyperlink"/>
-            <w:rFonts w:ascii="Helvetica" w:hAnsi="Helvetica" w:cs="Helvetica"/>
-            <w:color w:val="0EB4B6"/>
-          </w:rPr>
-          <w:t>Help The Open Sourced DLP 3D Printer called Project Pam on Indiegogo?</w:t>
-        </w:r>
-      </w:hyperlink>
-    </w:p>
-    <w:p>
-      <w:pPr>
-        <w:rPr>
-          <w:color w:val="2A2A2A"/>
-        </w:rPr>
-      </w:pPr>
-      <w:r>
-        <w:rPr>
-          <w:color w:val="2A2A2A"/>
-        </w:rPr>
-        <w:lastRenderedPageBreak/>
-        <w:t>WSIU: </w:t>
-      </w:r>
-      <w:hyperlink r:id="rId12" w:tgtFrame="_blank" w:history="1">
-        <w:r>
-          <w:rPr>
-            <w:rStyle w:val="Hyperlink"/>
-            <w:rFonts w:ascii="Helvetica" w:hAnsi="Helvetica" w:cs="Helvetica"/>
-            <w:color w:val="0EB4B6"/>
-          </w:rPr>
-          <w:t>SIU Engineering Students Use Crowdfunding for 3D Printer</w:t>
-        </w:r>
-      </w:hyperlink>
-    </w:p>
-    <w:p>
-      <w:pPr>
-        <w:ind w:left="0"/>
-      </w:pPr>
-      <w:r>
-        <w:t>Make Magazine:</w:t>
-      </w:r>
-      <w:r>
-        <w:t xml:space="preserve"> </w:t>
-      </w:r>
-      <w:r>
-        <w:t>Cool Crowdfunding: October 26, 2014</w:t>
-      </w:r>
-      <w:r>
-        <w:t xml:space="preserve"> </w:t>
-      </w:r>
-      <w:hyperlink r:id="rId13" w:history="1">
-        <w:r>
-          <w:rPr>
-            <w:rStyle w:val="Hyperlink"/>
-          </w:rPr>
-          <w:t>http://makezine.com/2014/10/26/cool-crowdfunding-october-26-2014/</w:t>
-        </w:r>
-      </w:hyperlink>
-    </w:p>
-    <w:p>
-      <w:pPr>
-        <w:ind w:left="0"/>
-      </w:pPr>
-    </w:p>
-    <w:p>
-      <w:pPr>
-        <w:pStyle w:val="Heading2"/>
-      </w:pPr>
-      <w:bookmarkStart w:id="9" w:name="_Toc405242048"/>
-      <w:r>
-        <w:t>Prototype Costs</w:t>
-      </w:r>
-      <w:r>
-        <w:t>: DMO</w:t>
-      </w:r>
-      <w:bookmarkEnd w:id="9"/>
+        <w:t>Appendix.</w:t>
+      </w:r>
     </w:p>
     <w:p>
       <w:pPr>
@@ -1308,6 +1228,435 @@
           <w:noProof/>
         </w:rPr>
         <w:t>2</w:t>
+      </w:r>
+      <w:r>
+        <w:fldChar w:fldCharType="end"/>
+      </w:r>
+      <w:r>
+        <w:t>. Articles Project PAM was featured in</w:t>
+      </w:r>
+    </w:p>
+    <w:tbl>
+      <w:tblPr>
+        <w:tblStyle w:val="GridTable5Dark-Accent3"/>
+        <w:tblW w:w="0" w:type="auto"/>
+        <w:jc w:val="center"/>
+        <w:tblLook w:val="04A0" w:firstRow="1" w:lastRow="0" w:firstColumn="1" w:lastColumn="0" w:noHBand="0" w:noVBand="1"/>
+      </w:tblPr>
+      <w:tblGrid>
+        <w:gridCol w:w="2504"/>
+        <w:gridCol w:w="5501"/>
+      </w:tblGrid>
+      <w:tr>
+        <w:trPr>
+          <w:cnfStyle w:val="100000000000" w:firstRow="1" w:lastRow="0" w:firstColumn="0" w:lastColumn="0" w:oddVBand="0" w:evenVBand="0" w:oddHBand="0" w:evenHBand="0" w:firstRowFirstColumn="0" w:firstRowLastColumn="0" w:lastRowFirstColumn="0" w:lastRowLastColumn="0"/>
+          <w:cantSplit/>
+          <w:trHeight w:val="494"/>
+          <w:jc w:val="center"/>
+        </w:trPr>
+        <w:tc>
+          <w:tcPr>
+            <w:cnfStyle w:val="001000000000" w:firstRow="0" w:lastRow="0" w:firstColumn="1" w:lastColumn="0" w:oddVBand="0" w:evenVBand="0" w:oddHBand="0" w:evenHBand="0" w:firstRowFirstColumn="0" w:firstRowLastColumn="0" w:lastRowFirstColumn="0" w:lastRowLastColumn="0"/>
+            <w:tcW w:w="2504" w:type="dxa"/>
+            <w:tcBorders>
+              <w:right w:val="single" w:sz="4" w:space="0" w:color="FFFFFF" w:themeColor="background1"/>
+            </w:tcBorders>
+            <w:vAlign w:val="center"/>
+          </w:tcPr>
+          <w:p>
+            <w:pPr>
+              <w:keepNext/>
+              <w:spacing w:before="0"/>
+              <w:ind w:left="0"/>
+              <w:jc w:val="center"/>
+            </w:pPr>
+            <w:r>
+              <w:t>Media Outlet</w:t>
+            </w:r>
+          </w:p>
+        </w:tc>
+        <w:tc>
+          <w:tcPr>
+            <w:tcW w:w="5501" w:type="dxa"/>
+            <w:tcBorders>
+              <w:left w:val="single" w:sz="4" w:space="0" w:color="FFFFFF" w:themeColor="background1"/>
+            </w:tcBorders>
+            <w:vAlign w:val="center"/>
+          </w:tcPr>
+          <w:p>
+            <w:pPr>
+              <w:keepNext/>
+              <w:spacing w:before="0"/>
+              <w:ind w:left="0"/>
+              <w:jc w:val="center"/>
+              <w:cnfStyle w:val="100000000000" w:firstRow="1" w:lastRow="0" w:firstColumn="0" w:lastColumn="0" w:oddVBand="0" w:evenVBand="0" w:oddHBand="0" w:evenHBand="0" w:firstRowFirstColumn="0" w:firstRowLastColumn="0" w:lastRowFirstColumn="0" w:lastRowLastColumn="0"/>
+            </w:pPr>
+            <w:r>
+              <w:t>Article Titles</w:t>
+            </w:r>
+          </w:p>
+        </w:tc>
+      </w:tr>
+      <w:tr>
+        <w:trPr>
+          <w:cnfStyle w:val="000000100000" w:firstRow="0" w:lastRow="0" w:firstColumn="0" w:lastColumn="0" w:oddVBand="0" w:evenVBand="0" w:oddHBand="1" w:evenHBand="0" w:firstRowFirstColumn="0" w:firstRowLastColumn="0" w:lastRowFirstColumn="0" w:lastRowLastColumn="0"/>
+          <w:cantSplit/>
+          <w:trHeight w:val="494"/>
+          <w:jc w:val="center"/>
+        </w:trPr>
+        <w:tc>
+          <w:tcPr>
+            <w:cnfStyle w:val="001000000000" w:firstRow="0" w:lastRow="0" w:firstColumn="1" w:lastColumn="0" w:oddVBand="0" w:evenVBand="0" w:oddHBand="0" w:evenHBand="0" w:firstRowFirstColumn="0" w:firstRowLastColumn="0" w:lastRowFirstColumn="0" w:lastRowLastColumn="0"/>
+            <w:tcW w:w="2504" w:type="dxa"/>
+            <w:vAlign w:val="center"/>
+          </w:tcPr>
+          <w:p>
+            <w:pPr>
+              <w:keepNext/>
+              <w:spacing w:before="0"/>
+              <w:ind w:left="0"/>
+              <w:jc w:val="left"/>
+            </w:pPr>
+            <w:r>
+              <w:t>3DPrint.com</w:t>
+            </w:r>
+          </w:p>
+        </w:tc>
+        <w:tc>
+          <w:tcPr>
+            <w:tcW w:w="5501" w:type="dxa"/>
+            <w:vAlign w:val="center"/>
+          </w:tcPr>
+          <w:p>
+            <w:pPr>
+              <w:keepNext/>
+              <w:spacing w:before="0"/>
+              <w:ind w:left="0"/>
+              <w:jc w:val="center"/>
+              <w:cnfStyle w:val="000000100000" w:firstRow="0" w:lastRow="0" w:firstColumn="0" w:lastColumn="0" w:oddVBand="0" w:evenVBand="0" w:oddHBand="1" w:evenHBand="0" w:firstRowFirstColumn="0" w:firstRowLastColumn="0" w:lastRowFirstColumn="0" w:lastRowLastColumn="0"/>
+            </w:pPr>
+            <w:r>
+              <w:t>Project PAM – College Students Look to Create an Entirely Open Source DLP 3D Printer</w:t>
+            </w:r>
+            <w:r>
+              <w:t xml:space="preserve"> </w:t>
+            </w:r>
+            <w:sdt>
+              <w:sdtPr>
+                <w:id w:val="759412379"/>
+                <w:citation/>
+              </w:sdtPr>
+              <w:sdtContent>
+                <w:r>
+                  <w:fldChar w:fldCharType="begin"/>
+                </w:r>
+                <w:r>
+                  <w:instrText xml:space="preserve"> CITATION Edd14 \l 1033 </w:instrText>
+                </w:r>
+                <w:r>
+                  <w:fldChar w:fldCharType="separate"/>
+                </w:r>
+                <w:r>
+                  <w:rPr>
+                    <w:noProof/>
+                  </w:rPr>
+                  <w:t>[5]</w:t>
+                </w:r>
+                <w:r>
+                  <w:fldChar w:fldCharType="end"/>
+                </w:r>
+              </w:sdtContent>
+            </w:sdt>
+          </w:p>
+        </w:tc>
+      </w:tr>
+      <w:tr>
+        <w:trPr>
+          <w:cantSplit/>
+          <w:trHeight w:val="440"/>
+          <w:jc w:val="center"/>
+        </w:trPr>
+        <w:tc>
+          <w:tcPr>
+            <w:cnfStyle w:val="001000000000" w:firstRow="0" w:lastRow="0" w:firstColumn="1" w:lastColumn="0" w:oddVBand="0" w:evenVBand="0" w:oddHBand="0" w:evenHBand="0" w:firstRowFirstColumn="0" w:firstRowLastColumn="0" w:lastRowFirstColumn="0" w:lastRowLastColumn="0"/>
+            <w:tcW w:w="2504" w:type="dxa"/>
+            <w:vAlign w:val="center"/>
+          </w:tcPr>
+          <w:p>
+            <w:pPr>
+              <w:keepNext/>
+              <w:spacing w:before="0"/>
+              <w:ind w:left="0"/>
+              <w:jc w:val="left"/>
+            </w:pPr>
+            <w:r>
+              <w:t>3DPrintingIndustry.com</w:t>
+            </w:r>
+          </w:p>
+        </w:tc>
+        <w:tc>
+          <w:tcPr>
+            <w:tcW w:w="5501" w:type="dxa"/>
+            <w:vAlign w:val="center"/>
+          </w:tcPr>
+          <w:p>
+            <w:pPr>
+              <w:keepNext/>
+              <w:spacing w:before="0"/>
+              <w:ind w:left="0"/>
+              <w:jc w:val="center"/>
+              <w:cnfStyle w:val="000000000000" w:firstRow="0" w:lastRow="0" w:firstColumn="0" w:lastColumn="0" w:oddVBand="0" w:evenVBand="0" w:oddHBand="0" w:evenHBand="0" w:firstRowFirstColumn="0" w:firstRowLastColumn="0" w:lastRowFirstColumn="0" w:lastRowLastColumn="0"/>
+            </w:pPr>
+            <w:r>
+              <w:t>Help The Open Sourced DLP 3D Printer called Project Pam on Indiegogo?</w:t>
+            </w:r>
+            <w:r>
+              <w:t xml:space="preserve"> </w:t>
+            </w:r>
+            <w:sdt>
+              <w:sdtPr>
+                <w:id w:val="2123873553"/>
+                <w:citation/>
+              </w:sdtPr>
+              <w:sdtContent>
+                <w:r>
+                  <w:fldChar w:fldCharType="begin"/>
+                </w:r>
+                <w:r>
+                  <w:instrText xml:space="preserve"> CITATION Sco14 \l 1033 </w:instrText>
+                </w:r>
+                <w:r>
+                  <w:fldChar w:fldCharType="separate"/>
+                </w:r>
+                <w:r>
+                  <w:rPr>
+                    <w:noProof/>
+                  </w:rPr>
+                  <w:t>[6]</w:t>
+                </w:r>
+                <w:r>
+                  <w:fldChar w:fldCharType="end"/>
+                </w:r>
+              </w:sdtContent>
+            </w:sdt>
+          </w:p>
+        </w:tc>
+      </w:tr>
+      <w:tr>
+        <w:trPr>
+          <w:cnfStyle w:val="000000100000" w:firstRow="0" w:lastRow="0" w:firstColumn="0" w:lastColumn="0" w:oddVBand="0" w:evenVBand="0" w:oddHBand="1" w:evenHBand="0" w:firstRowFirstColumn="0" w:firstRowLastColumn="0" w:lastRowFirstColumn="0" w:lastRowLastColumn="0"/>
+          <w:cantSplit/>
+          <w:trHeight w:val="440"/>
+          <w:jc w:val="center"/>
+        </w:trPr>
+        <w:tc>
+          <w:tcPr>
+            <w:cnfStyle w:val="001000000000" w:firstRow="0" w:lastRow="0" w:firstColumn="1" w:lastColumn="0" w:oddVBand="0" w:evenVBand="0" w:oddHBand="0" w:evenHBand="0" w:firstRowFirstColumn="0" w:firstRowLastColumn="0" w:lastRowFirstColumn="0" w:lastRowLastColumn="0"/>
+            <w:tcW w:w="2504" w:type="dxa"/>
+            <w:vAlign w:val="center"/>
+          </w:tcPr>
+          <w:p>
+            <w:pPr>
+              <w:keepNext/>
+              <w:spacing w:before="0"/>
+              <w:ind w:left="0"/>
+              <w:jc w:val="left"/>
+            </w:pPr>
+            <w:r>
+              <w:t>WSIU</w:t>
+            </w:r>
+          </w:p>
+        </w:tc>
+        <w:tc>
+          <w:tcPr>
+            <w:tcW w:w="5501" w:type="dxa"/>
+            <w:vAlign w:val="center"/>
+          </w:tcPr>
+          <w:p>
+            <w:pPr>
+              <w:keepNext/>
+              <w:spacing w:before="0"/>
+              <w:ind w:left="0"/>
+              <w:jc w:val="center"/>
+              <w:cnfStyle w:val="000000100000" w:firstRow="0" w:lastRow="0" w:firstColumn="0" w:lastColumn="0" w:oddVBand="0" w:evenVBand="0" w:oddHBand="1" w:evenHBand="0" w:firstRowFirstColumn="0" w:firstRowLastColumn="0" w:lastRowFirstColumn="0" w:lastRowLastColumn="0"/>
+            </w:pPr>
+            <w:r>
+              <w:t>SIU Engineering Students Use Crowdfunding for 3D Printer</w:t>
+            </w:r>
+            <w:r>
+              <w:t xml:space="preserve"> </w:t>
+            </w:r>
+            <w:sdt>
+              <w:sdtPr>
+                <w:id w:val="-383264209"/>
+                <w:citation/>
+              </w:sdtPr>
+              <w:sdtContent>
+                <w:r>
+                  <w:fldChar w:fldCharType="begin"/>
+                </w:r>
+                <w:r>
+                  <w:instrText xml:space="preserve"> CITATION Lak14 \l 1033 </w:instrText>
+                </w:r>
+                <w:r>
+                  <w:fldChar w:fldCharType="separate"/>
+                </w:r>
+                <w:r>
+                  <w:rPr>
+                    <w:noProof/>
+                  </w:rPr>
+                  <w:t>[7]</w:t>
+                </w:r>
+                <w:r>
+                  <w:fldChar w:fldCharType="end"/>
+                </w:r>
+              </w:sdtContent>
+            </w:sdt>
+          </w:p>
+        </w:tc>
+      </w:tr>
+      <w:tr>
+        <w:trPr>
+          <w:cantSplit/>
+          <w:trHeight w:val="440"/>
+          <w:jc w:val="center"/>
+        </w:trPr>
+        <w:tc>
+          <w:tcPr>
+            <w:cnfStyle w:val="001000000000" w:firstRow="0" w:lastRow="0" w:firstColumn="1" w:lastColumn="0" w:oddVBand="0" w:evenVBand="0" w:oddHBand="0" w:evenHBand="0" w:firstRowFirstColumn="0" w:firstRowLastColumn="0" w:lastRowFirstColumn="0" w:lastRowLastColumn="0"/>
+            <w:tcW w:w="2504" w:type="dxa"/>
+            <w:vAlign w:val="center"/>
+          </w:tcPr>
+          <w:p>
+            <w:pPr>
+              <w:keepNext/>
+              <w:spacing w:before="0"/>
+              <w:ind w:left="0"/>
+              <w:jc w:val="left"/>
+            </w:pPr>
+            <w:r>
+              <w:t>Make Magazine</w:t>
+            </w:r>
+          </w:p>
+        </w:tc>
+        <w:tc>
+          <w:tcPr>
+            <w:tcW w:w="5501" w:type="dxa"/>
+            <w:vAlign w:val="center"/>
+          </w:tcPr>
+          <w:p>
+            <w:pPr>
+              <w:keepNext/>
+              <w:spacing w:before="0"/>
+              <w:ind w:left="0"/>
+              <w:jc w:val="center"/>
+              <w:cnfStyle w:val="000000000000" w:firstRow="0" w:lastRow="0" w:firstColumn="0" w:lastColumn="0" w:oddVBand="0" w:evenVBand="0" w:oddHBand="0" w:evenHBand="0" w:firstRowFirstColumn="0" w:firstRowLastColumn="0" w:lastRowFirstColumn="0" w:lastRowLastColumn="0"/>
+            </w:pPr>
+            <w:r>
+              <w:t>Cool Crowdfunding: October 26, 2014</w:t>
+            </w:r>
+            <w:r>
+              <w:t xml:space="preserve"> </w:t>
+            </w:r>
+            <w:sdt>
+              <w:sdtPr>
+                <w:id w:val="-701863916"/>
+                <w:citation/>
+              </w:sdtPr>
+              <w:sdtContent>
+                <w:r>
+                  <w:fldChar w:fldCharType="begin"/>
+                </w:r>
+                <w:r>
+                  <w:instrText xml:space="preserve"> CITATION Cal14 \l 1033 </w:instrText>
+                </w:r>
+                <w:r>
+                  <w:fldChar w:fldCharType="separate"/>
+                </w:r>
+                <w:r>
+                  <w:rPr>
+                    <w:noProof/>
+                  </w:rPr>
+                  <w:t>[8]</w:t>
+                </w:r>
+                <w:r>
+                  <w:fldChar w:fldCharType="end"/>
+                </w:r>
+              </w:sdtContent>
+            </w:sdt>
+          </w:p>
+        </w:tc>
+      </w:tr>
+    </w:tbl>
+    <w:p>
+      <w:pPr>
+        <w:pStyle w:val="Heading2"/>
+      </w:pPr>
+      <w:bookmarkStart w:id="8" w:name="_Toc405242048"/>
+      <w:r>
+        <w:t>Prototype Costs</w:t>
+      </w:r>
+      <w:r>
+        <w:t>: DMO</w:t>
+      </w:r>
+      <w:bookmarkEnd w:id="8"/>
+    </w:p>
+    <w:p>
+      <w:pPr>
+        <w:ind w:left="0"/>
+      </w:pPr>
+      <w:r>
+        <w:t xml:space="preserve">The costs of Project PAM are split into </w:t>
+      </w:r>
+      <w:r>
+        <w:t xml:space="preserve">two tables: one for the cost of the </w:t>
+      </w:r>
+      <w:r>
+        <w:t>subsystems</w:t>
+      </w:r>
+      <w:r>
+        <w:t xml:space="preserve"> and the </w:t>
+      </w:r>
+      <w:r>
+        <w:t xml:space="preserve">total </w:t>
+      </w:r>
+      <w:r>
+        <w:t xml:space="preserve">cost of the printer </w:t>
+      </w:r>
+      <w:r>
+        <w:t>including</w:t>
+      </w:r>
+      <w:r>
+        <w:t xml:space="preserve"> the projector. A complete bill of materials is included at </w:t>
+      </w:r>
+      <w:r>
+        <w:rPr>
+          <w:highlight w:val="yellow"/>
+        </w:rPr>
+        <w:t>Appendix.</w:t>
+      </w:r>
+    </w:p>
+    <w:p>
+      <w:pPr>
+        <w:pStyle w:val="Caption"/>
+      </w:pPr>
+      <w:r>
+        <w:t xml:space="preserve">Table </w:t>
+      </w:r>
+      <w:r>
+        <w:fldChar w:fldCharType="begin"/>
+      </w:r>
+      <w:r>
+        <w:instrText xml:space="preserve"> SEQ Table \* ARABIC </w:instrText>
+      </w:r>
+      <w:r>
+        <w:fldChar w:fldCharType="separate"/>
+      </w:r>
+      <w:r>
+        <w:rPr>
+          <w:noProof/>
+        </w:rPr>
+        <w:t>3</w:t>
       </w:r>
       <w:r>
         <w:fldChar w:fldCharType="end"/>
@@ -1348,11 +1697,13 @@
           </w:tcPr>
           <w:p>
             <w:pPr>
+              <w:keepNext/>
               <w:spacing w:before="0"/>
               <w:ind w:left="0"/>
               <w:jc w:val="center"/>
             </w:pPr>
             <w:r>
+              <w:lastRenderedPageBreak/>
               <w:t>Subsystem</w:t>
             </w:r>
           </w:p>
@@ -1367,6 +1718,7 @@
           </w:tcPr>
           <w:p>
             <w:pPr>
+              <w:keepNext/>
               <w:spacing w:before="0"/>
               <w:ind w:left="0"/>
               <w:jc w:val="center"/>
@@ -1393,6 +1745,7 @@
           </w:tcPr>
           <w:p>
             <w:pPr>
+              <w:keepNext/>
               <w:spacing w:before="0"/>
               <w:ind w:left="0"/>
               <w:jc w:val="left"/>
@@ -1409,6 +1762,7 @@
           </w:tcPr>
           <w:p>
             <w:pPr>
+              <w:keepNext/>
               <w:spacing w:before="0"/>
               <w:ind w:left="0"/>
               <w:jc w:val="right"/>
@@ -1434,6 +1788,7 @@
           </w:tcPr>
           <w:p>
             <w:pPr>
+              <w:keepNext/>
               <w:spacing w:before="0"/>
               <w:ind w:left="0"/>
               <w:jc w:val="left"/>
@@ -1450,6 +1805,7 @@
           </w:tcPr>
           <w:p>
             <w:pPr>
+              <w:keepNext/>
               <w:spacing w:before="0"/>
               <w:ind w:left="0"/>
               <w:jc w:val="right"/>
@@ -1476,6 +1832,7 @@
           </w:tcPr>
           <w:p>
             <w:pPr>
+              <w:keepNext/>
               <w:spacing w:before="0"/>
               <w:ind w:left="0"/>
               <w:jc w:val="left"/>
@@ -1492,6 +1849,7 @@
           </w:tcPr>
           <w:p>
             <w:pPr>
+              <w:keepNext/>
               <w:spacing w:before="0"/>
               <w:ind w:left="0"/>
               <w:jc w:val="right"/>
@@ -1517,6 +1875,7 @@
           </w:tcPr>
           <w:p>
             <w:pPr>
+              <w:keepNext/>
               <w:spacing w:before="0"/>
               <w:ind w:left="0"/>
               <w:jc w:val="left"/>
@@ -1533,6 +1892,7 @@
           </w:tcPr>
           <w:p>
             <w:pPr>
+              <w:keepNext/>
               <w:spacing w:before="0"/>
               <w:ind w:left="0"/>
               <w:jc w:val="right"/>
@@ -1559,6 +1919,7 @@
           </w:tcPr>
           <w:p>
             <w:pPr>
+              <w:keepNext/>
               <w:spacing w:before="0"/>
               <w:ind w:left="0"/>
               <w:jc w:val="left"/>
@@ -1580,6 +1941,7 @@
           </w:tcPr>
           <w:p>
             <w:pPr>
+              <w:keepNext/>
               <w:spacing w:before="0"/>
               <w:ind w:left="0"/>
               <w:jc w:val="right"/>
@@ -1605,6 +1967,7 @@
           </w:tcPr>
           <w:p>
             <w:pPr>
+              <w:keepNext/>
               <w:spacing w:before="0"/>
               <w:ind w:left="0"/>
               <w:jc w:val="right"/>
@@ -1621,6 +1984,7 @@
           </w:tcPr>
           <w:p>
             <w:pPr>
+              <w:keepNext/>
               <w:spacing w:before="0"/>
               <w:ind w:left="0"/>
               <w:jc w:val="right"/>
@@ -1653,7 +2017,7 @@
         <w:rPr>
           <w:noProof/>
         </w:rPr>
-        <w:t>3</w:t>
+        <w:t>4</w:t>
       </w:r>
       <w:r>
         <w:fldChar w:fldCharType="end"/>
@@ -1694,6 +2058,7 @@
           </w:tcPr>
           <w:p>
             <w:pPr>
+              <w:keepNext/>
               <w:spacing w:before="0"/>
               <w:ind w:left="0"/>
               <w:jc w:val="center"/>
@@ -1713,6 +2078,7 @@
           </w:tcPr>
           <w:p>
             <w:pPr>
+              <w:keepNext/>
               <w:spacing w:before="0"/>
               <w:ind w:left="0"/>
               <w:jc w:val="center"/>
@@ -1739,6 +2105,7 @@
           </w:tcPr>
           <w:p>
             <w:pPr>
+              <w:keepNext/>
               <w:spacing w:before="0"/>
               <w:ind w:left="0"/>
               <w:jc w:val="left"/>
@@ -1755,6 +2122,7 @@
           </w:tcPr>
           <w:p>
             <w:pPr>
+              <w:keepNext/>
               <w:spacing w:before="0"/>
               <w:ind w:left="0"/>
               <w:jc w:val="right"/>
@@ -1780,6 +2148,7 @@
           </w:tcPr>
           <w:p>
             <w:pPr>
+              <w:keepNext/>
               <w:spacing w:before="0"/>
               <w:ind w:left="0"/>
               <w:jc w:val="left"/>
@@ -1796,6 +2165,7 @@
           </w:tcPr>
           <w:p>
             <w:pPr>
+              <w:keepNext/>
               <w:spacing w:before="0"/>
               <w:ind w:left="0"/>
               <w:jc w:val="right"/>
@@ -1822,6 +2192,7 @@
           </w:tcPr>
           <w:p>
             <w:pPr>
+              <w:keepNext/>
               <w:spacing w:before="0"/>
               <w:ind w:left="0"/>
               <w:jc w:val="right"/>
@@ -1838,6 +2209,7 @@
           </w:tcPr>
           <w:p>
             <w:pPr>
+              <w:keepNext/>
               <w:spacing w:before="0"/>
               <w:ind w:left="0"/>
               <w:jc w:val="right"/>
@@ -1852,43 +2224,58 @@
     </w:tbl>
     <w:p>
       <w:pPr>
-        <w:ind w:left="0"/>
-      </w:pPr>
+        <w:pStyle w:val="Heading1"/>
+      </w:pPr>
+      <w:bookmarkStart w:id="9" w:name="_Toc385422276"/>
+      <w:bookmarkStart w:id="10" w:name="_Toc385424862"/>
+      <w:bookmarkStart w:id="11" w:name="_Toc404195219"/>
+      <w:r>
+        <w:t>Schedules</w:t>
+      </w:r>
+      <w:bookmarkEnd w:id="9"/>
+      <w:bookmarkEnd w:id="10"/>
+      <w:r>
+        <w:t>:</w:t>
+      </w:r>
+      <w:bookmarkEnd w:id="11"/>
     </w:p>
     <w:p>
       <w:pPr>
-        <w:ind w:left="0"/>
-      </w:pPr>
+        <w:pStyle w:val="Heading2"/>
+      </w:pPr>
+      <w:r>
+        <w:t xml:space="preserve">Proposed </w:t>
+      </w:r>
+      <w:r>
+        <w:t xml:space="preserve">and Reworked </w:t>
+      </w:r>
+      <w:r>
+        <w:t>Schedule</w:t>
+      </w:r>
+      <w:r>
+        <w:t>: DMO</w:t>
+      </w:r>
     </w:p>
     <w:p>
       <w:pPr>
-        <w:pStyle w:val="Heading1"/>
-      </w:pPr>
-      <w:bookmarkStart w:id="10" w:name="_Toc385422276"/>
-      <w:bookmarkStart w:id="11" w:name="_Toc385424862"/>
-      <w:bookmarkStart w:id="12" w:name="_Toc404195219"/>
-      <w:r>
-        <w:t>Schedules</w:t>
-      </w:r>
-      <w:bookmarkEnd w:id="10"/>
-      <w:bookmarkEnd w:id="11"/>
-      <w:r>
-        <w:t>:</w:t>
-      </w:r>
-      <w:bookmarkEnd w:id="12"/>
+        <w:ind w:left="0"/>
+      </w:pPr>
+      <w:r>
+        <w:t>With the addition of an additional team member at the start of the second semester, the schedule was able to be reworked to free up team members. The proposed and reworked (additions in orange) are a</w:t>
+      </w:r>
+      <w:r>
+        <w:rPr>
+          <w:highlight w:val="yellow"/>
+        </w:rPr>
+        <w:t>t Appendix.</w:t>
+      </w:r>
     </w:p>
     <w:p>
       <w:pPr>
         <w:pStyle w:val="Heading2"/>
       </w:pPr>
       <w:r>
-        <w:t xml:space="preserve">Proposed </w:t>
-      </w:r>
-      <w:r>
-        <w:t xml:space="preserve">and </w:t>
-      </w:r>
-      <w:r>
-        <w:t xml:space="preserve">Reworked </w:t>
+        <w:t xml:space="preserve">As Worked </w:t>
       </w:r>
       <w:r>
         <w:t>Schedule</w:t>
@@ -1898,22 +2285,33 @@
       </w:r>
     </w:p>
     <w:p>
-      <w:r>
-        <w:t>Addition of Nate</w:t>
+      <w:pPr>
+        <w:ind w:left="0"/>
+      </w:pPr>
+      <w:r>
+        <w:t>Project PAM experienced procurement p</w:t>
+      </w:r>
+      <w:r>
+        <w:t>roblems</w:t>
+      </w:r>
+      <w:r>
+        <w:t xml:space="preserve"> that set the schedule back 3 weeks. The </w:t>
+      </w:r>
+      <w:proofErr w:type="spellStart"/>
+      <w:r>
+        <w:t>set back</w:t>
+      </w:r>
+      <w:proofErr w:type="spellEnd"/>
+      <w:r>
+        <w:t xml:space="preserve"> was not a total waste because it allowed for the construction of a linear motion test rig to be used for testing as soon as the parts arrived. </w:t>
       </w:r>
     </w:p>
     <w:p>
       <w:pPr>
-        <w:pStyle w:val="Heading2"/>
-      </w:pPr>
-      <w:r>
-        <w:t xml:space="preserve">As Worked </w:t>
-      </w:r>
-      <w:r>
-        <w:t>Schedule</w:t>
-      </w:r>
-      <w:r>
-        <w:t>: DMO</w:t>
+        <w:ind w:left="0"/>
+      </w:pPr>
+      <w:r>
+        <w:t xml:space="preserve">The other big change to the schedule was the addition of the crowdsourcing campaign. This set software back a whole month because the team member doing software was put in charge of developing the campaign. </w:t>
       </w:r>
     </w:p>
     <w:p>
@@ -1921,53 +2319,67 @@
         <w:ind w:left="0"/>
       </w:pPr>
       <w:r>
-        <w:t>Procurement Problems</w:t>
+        <w:t xml:space="preserve">The </w:t>
+      </w:r>
+      <w:proofErr w:type="spellStart"/>
+      <w:r>
+        <w:t>as</w:t>
+      </w:r>
+      <w:proofErr w:type="spellEnd"/>
+      <w:r>
+        <w:t xml:space="preserve"> worked schedule can be found at </w:t>
+      </w:r>
+      <w:r>
+        <w:rPr>
+          <w:highlight w:val="yellow"/>
+        </w:rPr>
+        <w:t>Appendix.</w:t>
       </w:r>
     </w:p>
     <w:p>
       <w:pPr>
-        <w:ind w:left="0"/>
-      </w:pPr>
-      <w:r>
-        <w:t>Jig</w:t>
-      </w:r>
+        <w:pStyle w:val="Heading1"/>
+      </w:pPr>
+      <w:bookmarkStart w:id="12" w:name="_Toc385422277"/>
+      <w:bookmarkStart w:id="13" w:name="_Toc385424863"/>
+      <w:bookmarkStart w:id="14" w:name="_Toc404195220"/>
+      <w:r>
+        <w:t>Subsystem Descriptions</w:t>
+      </w:r>
+      <w:bookmarkEnd w:id="12"/>
+      <w:bookmarkEnd w:id="13"/>
+      <w:bookmarkEnd w:id="14"/>
     </w:p>
     <w:p>
       <w:pPr>
-        <w:pStyle w:val="Heading1"/>
-      </w:pPr>
-      <w:bookmarkStart w:id="13" w:name="_Toc385422277"/>
-      <w:bookmarkStart w:id="14" w:name="_Toc385424863"/>
-      <w:bookmarkStart w:id="15" w:name="_Toc404195220"/>
-      <w:r>
-        <w:t>Subsystem Descriptions</w:t>
-      </w:r>
-      <w:bookmarkEnd w:id="13"/>
-      <w:bookmarkEnd w:id="14"/>
+        <w:pStyle w:val="Heading2"/>
+      </w:pPr>
+      <w:bookmarkStart w:id="15" w:name="_Toc404195229"/>
+      <w:r>
+        <w:t>P</w:t>
+      </w:r>
+      <w:r>
+        <w:t>rinter Control Software:</w:t>
+      </w:r>
+      <w:r>
+        <w:t xml:space="preserve"> DMO</w:t>
+      </w:r>
       <w:bookmarkEnd w:id="15"/>
     </w:p>
     <w:p>
       <w:pPr>
-        <w:pStyle w:val="Heading2"/>
-      </w:pPr>
-      <w:bookmarkStart w:id="16" w:name="_Toc404195229"/>
-      <w:r>
-        <w:t>P</w:t>
-      </w:r>
-      <w:r>
-        <w:t>rinter Control Software:</w:t>
-      </w:r>
-      <w:r>
-        <w:t xml:space="preserve"> DMO</w:t>
-      </w:r>
-      <w:bookmarkEnd w:id="16"/>
+        <w:pStyle w:val="Heading3"/>
+      </w:pPr>
+      <w:r>
+        <w:t>Process of Design</w:t>
+      </w:r>
     </w:p>
     <w:p>
       <w:pPr>
-        <w:pStyle w:val="Heading3"/>
-      </w:pPr>
-      <w:r>
-        <w:t>Process of Design</w:t>
+        <w:ind w:left="0"/>
+      </w:pPr>
+      <w:r>
+        <w:t>Proposal from last semester</w:t>
       </w:r>
     </w:p>
     <w:p>
@@ -1975,7 +2387,7 @@
         <w:ind w:left="0"/>
       </w:pPr>
       <w:r>
-        <w:t>Proposal from last semester</w:t>
+        <w:t xml:space="preserve">Wait for B9 Creator update and associated licensing </w:t>
       </w:r>
     </w:p>
     <w:p>
@@ -1983,8 +2395,7 @@
         <w:ind w:left="0"/>
       </w:pPr>
       <w:r>
-        <w:lastRenderedPageBreak/>
-        <w:t xml:space="preserve">Wait for B9 Creator update and associated licensing </w:t>
+        <w:t>Problems with B9Creator</w:t>
       </w:r>
     </w:p>
     <w:p>
@@ -1992,17 +2403,10 @@
         <w:ind w:left="0"/>
       </w:pPr>
       <w:r>
-        <w:t>Problems with B9Creator</w:t>
-      </w:r>
-    </w:p>
-    <w:p>
-      <w:pPr>
-        <w:ind w:left="0"/>
-      </w:pPr>
-      <w:r>
+        <w:lastRenderedPageBreak/>
         <w:tab/>
       </w:r>
-      <w:hyperlink r:id="rId14" w:history="1">
+      <w:hyperlink r:id="rId9" w:history="1">
         <w:r>
           <w:rPr>
             <w:rStyle w:val="Hyperlink"/>
@@ -2018,7 +2422,7 @@
       <w:r>
         <w:tab/>
       </w:r>
-      <w:hyperlink r:id="rId15" w:history="1">
+      <w:hyperlink r:id="rId10" w:history="1">
         <w:r>
           <w:rPr>
             <w:rStyle w:val="Hyperlink"/>
@@ -2189,7 +2593,7 @@
       <w:pPr>
         <w:ind w:left="0" w:firstLine="720"/>
       </w:pPr>
-      <w:hyperlink r:id="rId16" w:history="1">
+      <w:hyperlink r:id="rId11" w:history="1">
         <w:r>
           <w:rPr>
             <w:rStyle w:val="Hyperlink"/>
@@ -2202,7 +2606,7 @@
       <w:pPr>
         <w:ind w:left="0" w:firstLine="720"/>
       </w:pPr>
-      <w:hyperlink r:id="rId17" w:history="1">
+      <w:hyperlink r:id="rId12" w:history="1">
         <w:r>
           <w:rPr>
             <w:rStyle w:val="Hyperlink"/>
@@ -2215,7 +2619,7 @@
       <w:pPr>
         <w:ind w:left="0" w:firstLine="720"/>
       </w:pPr>
-      <w:hyperlink r:id="rId18" w:history="1">
+      <w:hyperlink r:id="rId13" w:history="1">
         <w:r>
           <w:rPr>
             <w:rStyle w:val="Hyperlink"/>
@@ -2304,7 +2708,6 @@
         <w:ind w:left="0"/>
       </w:pPr>
       <w:r>
-        <w:lastRenderedPageBreak/>
         <w:tab/>
         <w:t>Ver. 1.0.0</w:t>
       </w:r>
@@ -2322,36 +2725,23 @@
       <w:pPr>
         <w:pStyle w:val="Heading3"/>
       </w:pPr>
-      <w:r>
-        <w:t>Health and Safety Issues</w:t>
+      <w:bookmarkStart w:id="16" w:name="_GoBack"/>
+      <w:bookmarkEnd w:id="16"/>
+      <w:r>
+        <w:lastRenderedPageBreak/>
+        <w:t>Recommendations</w:t>
       </w:r>
     </w:p>
     <w:p>
       <w:pPr>
         <w:ind w:left="0"/>
       </w:pPr>
-      <w:r>
-        <w:t>Stuff that is made</w:t>
-      </w:r>
     </w:p>
     <w:p>
       <w:pPr>
-        <w:pStyle w:val="Heading3"/>
-      </w:pPr>
-      <w:r>
-        <w:t>Recommendations</w:t>
-      </w:r>
-    </w:p>
-    <w:p>
-      <w:pPr>
         <w:ind w:left="0"/>
       </w:pPr>
-    </w:p>
-    <w:p>
-      <w:pPr>
-        <w:ind w:left="0"/>
-      </w:pPr>
-      <w:hyperlink r:id="rId19" w:history="1">
+      <w:hyperlink r:id="rId14" w:history="1">
         <w:r>
           <w:rPr>
             <w:rStyle w:val="Hyperlink"/>
@@ -2364,7 +2754,7 @@
       <w:pPr>
         <w:ind w:left="0"/>
       </w:pPr>
-      <w:hyperlink r:id="rId20" w:history="1">
+      <w:hyperlink r:id="rId15" w:history="1">
         <w:r>
           <w:rPr>
             <w:rStyle w:val="Hyperlink"/>
@@ -2377,7 +2767,7 @@
       <w:pPr>
         <w:ind w:left="0"/>
       </w:pPr>
-      <w:hyperlink r:id="rId21" w:anchor="details" w:history="1">
+      <w:hyperlink r:id="rId16" w:anchor="details" w:history="1">
         <w:r>
           <w:rPr>
             <w:rStyle w:val="Hyperlink"/>
@@ -2390,7 +2780,7 @@
       <w:pPr>
         <w:ind w:left="0"/>
       </w:pPr>
-      <w:hyperlink r:id="rId22" w:anchor="opengl-and-opengl-es-integration" w:history="1">
+      <w:hyperlink r:id="rId17" w:anchor="opengl-and-opengl-es-integration" w:history="1">
         <w:r>
           <w:rPr>
             <w:rStyle w:val="Hyperlink"/>
@@ -2403,7 +2793,7 @@
       <w:pPr>
         <w:ind w:left="0"/>
       </w:pPr>
-      <w:hyperlink r:id="rId23" w:history="1">
+      <w:hyperlink r:id="rId18" w:history="1">
         <w:r>
           <w:rPr>
             <w:rStyle w:val="Hyperlink"/>
@@ -2416,22 +2806,9 @@
       <w:pPr>
         <w:ind w:left="0"/>
       </w:pPr>
-      <w:hyperlink r:id="rId24" w:history="1">
-        <w:r>
-          <w:rPr>
-            <w:rStyle w:val="Hyperlink"/>
-          </w:rPr>
-          <w:t>https://go.indiegogo.com/playbook</w:t>
-        </w:r>
-      </w:hyperlink>
-    </w:p>
-    <w:p>
-      <w:pPr>
-        <w:ind w:left="0"/>
-      </w:pPr>
     </w:p>
     <w:sectPr>
-      <w:headerReference w:type="default" r:id="rId25"/>
+      <w:headerReference w:type="default" r:id="rId19"/>
       <w:type w:val="continuous"/>
       <w:pgSz w:w="12240" w:h="15840"/>
       <w:pgMar w:top="1440" w:right="1440" w:bottom="1440" w:left="1440" w:header="720" w:footer="720" w:gutter="0"/>
@@ -8868,7 +9245,7 @@
     <b:MonthAccessed>April</b:MonthAccessed>
     <b:DayAccessed>17</b:DayAccessed>
     <b:URL>http://www.pcmag.com/slideshow_viewer/0,3253,l=293816&amp;a=289174&amp;po=1,00.asp</b:URL>
-    <b:RefOrder>1</b:RefOrder>
+    <b:RefOrder>9</b:RefOrder>
   </b:Source>
   <b:Source>
     <b:Tag>3DP13</b:Tag>
@@ -8880,7 +9257,7 @@
     <b:PeriodicalTitle>The Economist</b:PeriodicalTitle>
     <b:Month>September</b:Month>
     <b:Day>7</b:Day>
-    <b:RefOrder>2</b:RefOrder>
+    <b:RefOrder>10</b:RefOrder>
   </b:Source>
   <b:Source>
     <b:Tag>Mom14</b:Tag>
@@ -8891,7 +9268,7 @@
     <b:ProductionCompany>Momentive</b:ProductionCompany>
     <b:YearAccessed>2014</b:YearAccessed>
     <b:URL>http://www.momentive.com/</b:URL>
-    <b:RefOrder>3</b:RefOrder>
+    <b:RefOrder>11</b:RefOrder>
   </b:Source>
   <b:Source>
     <b:Tag>Res14</b:Tag>
@@ -8905,7 +9282,7 @@
     <b:MonthAccessed>February</b:MonthAccessed>
     <b:DayAccessed>26</b:DayAccessed>
     <b:URL>www.buildyourownsla.com</b:URL>
-    <b:RefOrder>4</b:RefOrder>
+    <b:RefOrder>12</b:RefOrder>
   </b:Source>
   <b:Source>
     <b:Tag>Mak14</b:Tag>
@@ -8917,13 +9294,377 @@
     <b:YearAccessed>2014</b:YearAccessed>
     <b:MonthAccessed>May</b:MonthAccessed>
     <b:URL>www.makerjuice.com</b:URL>
+    <b:RefOrder>13</b:RefOrder>
+  </b:Source>
+  <b:Source>
+    <b:Tag>Git14</b:Tag>
+    <b:SourceType>InternetSite</b:SourceType>
+    <b:Guid>{54134711-9215-4204-B209-06C1115978CD}</b:Guid>
+    <b:Author>
+      <b:Author>
+        <b:Corporate>GitHub, Inc.</b:Corporate>
+      </b:Author>
+    </b:Author>
+    <b:Title>GitHub Pages</b:Title>
+    <b:Year>2014</b:Year>
+    <b:YearAccessed>2014</b:YearAccessed>
+    <b:MonthAccessed>December</b:MonthAccessed>
+    <b:DayAccessed>3</b:DayAccessed>
+    <b:URL>https://pages.github.com/</b:URL>
+    <b:RefOrder>1</b:RefOrder>
+  </b:Source>
+  <b:Source>
+    <b:Tag>3DA11</b:Tag>
+    <b:SourceType>InternetSite</b:SourceType>
+    <b:Guid>{4AEA5AC9-D99A-496A-8CC8-CDFFC75B9B4D}</b:Guid>
+    <b:Author>
+      <b:Author>
+        <b:Corporate>3D Additive Fabrication, Inc.</b:Corporate>
+      </b:Author>
+    </b:Author>
+    <b:Title>AMF - The 3D Printing Format to Replace STL?</b:Title>
+    <b:Year>2011</b:Year>
+    <b:Month>November</b:Month>
+    <b:Day>9</b:Day>
+    <b:YearAccessed>2014</b:YearAccessed>
+    <b:MonthAccessed>December</b:MonthAccessed>
+    <b:DayAccessed>3</b:DayAccessed>
+    <b:URL>http://3daddfab.com/blog/index.php?/archives/5-AMF-The-3D-Printing-Format-to-Replace-STL.html</b:URL>
+    <b:RefOrder>14</b:RefOrder>
+  </b:Source>
+  <b:Source>
+    <b:Tag>Dua11</b:Tag>
+    <b:SourceType>InternetSite</b:SourceType>
+    <b:Guid>{12404B5F-DC0C-41EC-939C-8577D1AAD291}</b:Guid>
+    <b:Author>
+      <b:Author>
+        <b:NameList>
+          <b:Person>
+            <b:Last>Duann</b:Last>
+          </b:Person>
+        </b:NameList>
+      </b:Author>
+    </b:Author>
+    <b:Title>AMF: A Better File Format for 3D Printing?</b:Title>
+    <b:ProductionCompany>Shapeways, Inc.</b:ProductionCompany>
+    <b:Year>2011</b:Year>
+    <b:Month>June</b:Month>
+    <b:Day>28</b:Day>
+    <b:YearAccessed>2014</b:YearAccessed>
+    <b:MonthAccessed>December</b:MonthAccessed>
+    <b:DayAccessed>3</b:DayAccessed>
+    <b:URL>http://www.shapeways.com/blog/archives/898-amf-a-better-file-format-for-3d-printing.html</b:URL>
+    <b:RefOrder>15</b:RefOrder>
+  </b:Source>
+  <b:Source>
+    <b:Tag>Dig13</b:Tag>
+    <b:SourceType>InternetSite</b:SourceType>
+    <b:Guid>{3CE74A13-5440-4C48-BA31-231F0426D404}</b:Guid>
+    <b:Author>
+      <b:Author>
+        <b:Corporate>Digia Plc</b:Corporate>
+      </b:Author>
+    </b:Author>
+    <b:Title>Qt OpenGL</b:Title>
+    <b:Year>2013</b:Year>
+    <b:YearAccessed>2014</b:YearAccessed>
+    <b:MonthAccessed>December</b:MonthAccessed>
+    <b:DayAccessed>3</b:DayAccessed>
+    <b:URL>http://qt-project.org/doc/qt-5/qtopengl-index.html</b:URL>
+    <b:RefOrder>16</b:RefOrder>
+  </b:Source>
+  <b:Source>
+    <b:Tag>QtP14</b:Tag>
+    <b:SourceType>InternetSite</b:SourceType>
+    <b:Guid>{A1D3464E-C1F9-4FD9-A258-C406F7F26DF4}</b:Guid>
+    <b:Author>
+      <b:Author>
+        <b:Corporate>Digia Plc</b:Corporate>
+      </b:Author>
+    </b:Author>
+    <b:Title>QOpenGLWidget Class</b:Title>
+    <b:Year>2014</b:Year>
+    <b:YearAccessed>2014</b:YearAccessed>
+    <b:MonthAccessed>December</b:MonthAccessed>
+    <b:DayAccessed>3</b:DayAccessed>
+    <b:URL>http://doc-snapshot.qt-project.org/qt5-5.4/qopenglwidget.html</b:URL>
+    <b:RefOrder>17</b:RefOrder>
+  </b:Source>
+  <b:Source>
+    <b:Tag>QtP141</b:Tag>
+    <b:SourceType>InternetSite</b:SourceType>
+    <b:Guid>{CCD025F7-8A2B-42A9-9C15-303AB4843678}</b:Guid>
+    <b:Author>
+      <b:Author>
+        <b:Corporate>Qt Project Hosting</b:Corporate>
+      </b:Author>
+    </b:Author>
+    <b:Title>What is new in Qt 5.4</b:Title>
+    <b:Year>2014</b:Year>
+    <b:Month>November</b:Month>
+    <b:Day>2014</b:Day>
+    <b:YearAccessed>2014</b:YearAccessed>
+    <b:MonthAccessed>December</b:MonthAccessed>
+    <b:DayAccessed>3</b:DayAccessed>
+    <b:URL>http://qt-project.org/wiki/New-Features-in-Qt-5.4</b:URL>
+    <b:RefOrder>18</b:RefOrder>
+  </b:Source>
+  <b:Source>
+    <b:Tag>Mil14</b:Tag>
+    <b:SourceType>InternetSite</b:SourceType>
+    <b:Guid>{7C32801F-D036-4CC2-86C8-8C0A107C1F98}</b:Guid>
+    <b:Author>
+      <b:Author>
+        <b:NameList>
+          <b:Person>
+            <b:Last>Wolff</b:Last>
+            <b:First>Milian</b:First>
+          </b:Person>
+        </b:NameList>
+      </b:Author>
+    </b:Author>
+    <b:Title>KDevelop master now depends on KDE Frameworks 5!</b:Title>
+    <b:Year>2014</b:Year>
+    <b:Month>August</b:Month>
+    <b:Day>8</b:Day>
+    <b:YearAccessed>2014</b:YearAccessed>
+    <b:MonthAccessed>December</b:MonthAccessed>
+    <b:DayAccessed>3</b:DayAccessed>
+    <b:URL>https://www.kdevelop.org/frameworks/kdevelop-master-now-depends-kde-frameworks-5</b:URL>
+    <b:RefOrder>19</b:RefOrder>
+  </b:Source>
+  <b:Source>
+    <b:Tag>Mil141</b:Tag>
+    <b:SourceType>InternetSite</b:SourceType>
+    <b:Guid>{1D62966C-540D-4B89-9C2E-A737E50D7D6F}</b:Guid>
+    <b:Author>
+      <b:Author>
+        <b:NameList>
+          <b:Person>
+            <b:Last>Wolff</b:Last>
+            <b:First>Milian</b:First>
+          </b:Person>
+        </b:NameList>
+      </b:Author>
+    </b:Author>
+    <b:Title>KDevelop 4.7.0 Released</b:Title>
+    <b:Year>2014</b:Year>
+    <b:Month>September</b:Month>
+    <b:Day>13</b:Day>
+    <b:YearAccessed>2014</b:YearAccessed>
+    <b:MonthAccessed>December</b:MonthAccessed>
+    <b:DayAccessed>3</b:DayAccessed>
+    <b:URL>https://www.kdevelop.org/news/kdevelop-470-released</b:URL>
+    <b:RefOrder>20</b:RefOrder>
+  </b:Source>
+  <b:Source>
+    <b:Tag>Dig131</b:Tag>
+    <b:SourceType>InternetSite</b:SourceType>
+    <b:Guid>{CB82A475-54FF-468A-90B9-A70DD369C052}</b:Guid>
+    <b:Author>
+      <b:Author>
+        <b:Corporate>Digia Plc</b:Corporate>
+      </b:Author>
+    </b:Author>
+    <b:Title>QtOpenGL Module</b:Title>
+    <b:Year>2013</b:Year>
+    <b:YearAccessed>2014</b:YearAccessed>
+    <b:MonthAccessed>December</b:MonthAccessed>
+    <b:DayAccessed>3</b:DayAccessed>
+    <b:URL>http://qt-project.org/doc/qt-4.8/qtopengl.html</b:URL>
+    <b:RefOrder>21</b:RefOrder>
+  </b:Source>
+  <b:Source>
+    <b:Tag>Dig132</b:Tag>
+    <b:SourceType>InternetSite</b:SourceType>
+    <b:Guid>{9FDA9017-7309-499D-9E8C-ABC91A41AD53}</b:Guid>
+    <b:Author>
+      <b:Author>
+        <b:Corporate>Digia Plc</b:Corporate>
+      </b:Author>
+    </b:Author>
+    <b:Title>Qt GUI</b:Title>
+    <b:Year>2013</b:Year>
+    <b:YearAccessed>2014</b:YearAccessed>
+    <b:MonthAccessed>December</b:MonthAccessed>
+    <b:DayAccessed>3</b:DayAccessed>
+    <b:URL>http://qt-project.org/doc/qt-5/qtgui-index.html</b:URL>
+    <b:RefOrder>22</b:RefOrder>
+  </b:Source>
+  <b:Source>
+    <b:Tag>Zol14</b:Tag>
+    <b:SourceType>InternetSite</b:SourceType>
+    <b:Guid>{EAF2A8CA-1722-49A9-A443-EEC5717A89BB}</b:Guid>
+    <b:Author>
+      <b:Author>
+        <b:NameList>
+          <b:Person>
+            <b:Last>Padrah</b:Last>
+            <b:First>Zoltan</b:First>
+          </b:Person>
+        </b:NameList>
+      </b:Author>
+    </b:Author>
+    <b:Title>KTechLab</b:Title>
+    <b:Year>2014</b:Year>
+    <b:YearAccessed>2014</b:YearAccessed>
+    <b:MonthAccessed>December</b:MonthAccessed>
+    <b:DayAccessed>3</b:DayAccessed>
+    <b:URL>https://github.com/ktechlab/ktechlab</b:URL>
+    <b:RefOrder>23</b:RefOrder>
+  </b:Source>
+  <b:Source>
+    <b:Tag>Ind14</b:Tag>
+    <b:SourceType>InternetSite</b:SourceType>
+    <b:Guid>{E274BCB3-DDD9-4C73-9052-BA9DD320F10D}</b:Guid>
+    <b:Author>
+      <b:Author>
+        <b:Corporate>Indiegogo, Inc.</b:Corporate>
+      </b:Author>
+    </b:Author>
+    <b:Title>Indiegogo Playbook</b:Title>
+    <b:Year>2014</b:Year>
+    <b:YearAccessed>2014</b:YearAccessed>
+    <b:MonthAccessed>December</b:MonthAccessed>
+    <b:DayAccessed>3</b:DayAccessed>
+    <b:URL>https://go.indiegogo.com/playbook</b:URL>
+    <b:RefOrder>2</b:RefOrder>
+  </b:Source>
+  <b:Source>
+    <b:Tag>Edd14</b:Tag>
+    <b:SourceType>InternetSite</b:SourceType>
+    <b:Guid>{0DD26C08-E183-481B-BA30-295D8BD1815B}</b:Guid>
+    <b:Author>
+      <b:Author>
+        <b:NameList>
+          <b:Person>
+            <b:Last>Krassenstein</b:Last>
+            <b:First>Eddie</b:First>
+          </b:Person>
+        </b:NameList>
+      </b:Author>
+    </b:Author>
+    <b:Title>Project PAM – College Students Look to Create an Entirely Open Source DLP 3D Printer</b:Title>
+    <b:Year>2014</b:Year>
+    <b:Month>October</b:Month>
+    <b:Day>2</b:Day>
+    <b:YearAccessed>2014</b:YearAccessed>
+    <b:MonthAccessed>December</b:MonthAccessed>
+    <b:DayAccessed>3</b:DayAccessed>
+    <b:URL>http://3dprint.com/17504/project-pam/</b:URL>
     <b:RefOrder>5</b:RefOrder>
+  </b:Source>
+  <b:Source>
+    <b:Tag>Sco14</b:Tag>
+    <b:SourceType>InternetSite</b:SourceType>
+    <b:Guid>{395F66FA-BC57-4154-9908-A89074336B0F}</b:Guid>
+    <b:Author>
+      <b:Author>
+        <b:NameList>
+          <b:Person>
+            <b:Last>Grunewald</b:Last>
+            <b:First>Scott</b:First>
+          </b:Person>
+        </b:NameList>
+      </b:Author>
+    </b:Author>
+    <b:Title>Help The Open Sourced DLP 3D Printer called Project Pam on Indiegogo?</b:Title>
+    <b:Year>2014</b:Year>
+    <b:Month>October</b:Month>
+    <b:Day>2</b:Day>
+    <b:YearAccessed>2014</b:YearAccessed>
+    <b:MonthAccessed>December</b:MonthAccessed>
+    <b:DayAccessed>3</b:DayAccessed>
+    <b:URL>http://3dprintingindustry.com/2014/10/02/help-open-sourced-dlp-3d-printer-called-project-pam-indiegogo/</b:URL>
+    <b:RefOrder>6</b:RefOrder>
+  </b:Source>
+  <b:Source>
+    <b:Tag>Lak14</b:Tag>
+    <b:SourceType>InternetSite</b:SourceType>
+    <b:Guid>{83DB26F2-8AC5-4D87-BC38-D1B08E999AEA}</b:Guid>
+    <b:Author>
+      <b:Author>
+        <b:NameList>
+          <b:Person>
+            <b:Last>Kenner</b:Last>
+            <b:First>Lakendria</b:First>
+          </b:Person>
+        </b:NameList>
+      </b:Author>
+    </b:Author>
+    <b:Title>SIU Engineering Students Use Crowdfunding for 3D Printer</b:Title>
+    <b:Year>2014</b:Year>
+    <b:Month>October</b:Month>
+    <b:Day>15</b:Day>
+    <b:YearAccessed>2014</b:YearAccessed>
+    <b:MonthAccessed>December</b:MonthAccessed>
+    <b:DayAccessed>3</b:DayAccessed>
+    <b:URL>http://news.wsiu.org/post/siu-engineering-students-use-crowdfunding-3d-printer</b:URL>
+    <b:RefOrder>7</b:RefOrder>
+  </b:Source>
+  <b:Source>
+    <b:Tag>Cal14</b:Tag>
+    <b:SourceType>InternetSite</b:SourceType>
+    <b:Guid>{0C0AA0D8-D089-49FC-9EF1-A42923A99FEE}</b:Guid>
+    <b:Author>
+      <b:Author>
+        <b:NameList>
+          <b:Person>
+            <b:Last>Kraft</b:Last>
+            <b:First>Caleb</b:First>
+          </b:Person>
+        </b:NameList>
+      </b:Author>
+    </b:Author>
+    <b:Title>Cool Crowdfunding: October 26, 2014</b:Title>
+    <b:Year>2014</b:Year>
+    <b:Month>October</b:Month>
+    <b:Day>2014</b:Day>
+    <b:YearAccessed>2014</b:YearAccessed>
+    <b:MonthAccessed>December</b:MonthAccessed>
+    <b:DayAccessed>3</b:DayAccessed>
+    <b:URL>http://makezine.com/2014/10/26/cool-crowdfunding-october-26-2014/</b:URL>
+    <b:RefOrder>8</b:RefOrder>
+  </b:Source>
+  <b:Source>
+    <b:Tag>Pre14</b:Tag>
+    <b:SourceType>InternetSite</b:SourceType>
+    <b:Guid>{9B29BC15-00F9-46D1-844F-E9AE556B744C}</b:Guid>
+    <b:Author>
+      <b:Author>
+        <b:Corporate>Prezi Inc.</b:Corporate>
+      </b:Author>
+    </b:Author>
+    <b:Title>Prezi</b:Title>
+    <b:Year>2014</b:Year>
+    <b:YearAccessed>2014</b:YearAccessed>
+    <b:MonthAccessed>December</b:MonthAccessed>
+    <b:DayAccessed>3</b:DayAccessed>
+    <b:URL>http://prezi.com/</b:URL>
+    <b:RefOrder>3</b:RefOrder>
+  </b:Source>
+  <b:Source>
+    <b:Tag>Ind141</b:Tag>
+    <b:SourceType>InternetSite</b:SourceType>
+    <b:Guid>{522D56F4-640A-4E6E-B51B-109DB748EADC}</b:Guid>
+    <b:Author>
+      <b:Author>
+        <b:Corporate>Indiegogo, Inc.</b:Corporate>
+      </b:Author>
+    </b:Author>
+    <b:Title>Pricing &amp; Fees</b:Title>
+    <b:Year>2014</b:Year>
+    <b:YearAccessed>2014</b:YearAccessed>
+    <b:MonthAccessed>December</b:MonthAccessed>
+    <b:DayAccessed>3</b:DayAccessed>
+    <b:URL>https://go.indiegogo.com/pricing-fees</b:URL>
+    <b:RefOrder>4</b:RefOrder>
   </b:Source>
 </b:Sources>
 </file>
 
 <file path=customXml/itemProps1.xml><?xml version="1.0" encoding="utf-8"?>
-<ds:datastoreItem xmlns:ds="http://schemas.openxmlformats.org/officeDocument/2006/customXml" ds:itemID="{44B77BE0-E1B8-47D2-83FF-7DA88142410D}">
+<ds:datastoreItem xmlns:ds="http://schemas.openxmlformats.org/officeDocument/2006/customXml" ds:itemID="{572DDA33-CEE9-4228-A7BC-EFF33B72C2ED}">
   <ds:schemaRefs>
     <ds:schemaRef ds:uri="http://schemas.openxmlformats.org/officeDocument/2006/bibliography"/>
   </ds:schemaRefs>

</xml_diff>